<commit_message>
Create problem solving note for azure pipeline with pics
</commit_message>
<xml_diff>
--- a/week3/note.docx
+++ b/week3/note.docx
@@ -9,6 +9,7 @@
     </w:p>
     <w:p/>
     <w:p>
+      <w:proofErr w:type="spellStart"/>
       <w:r>
         <w:t>Dockeri</w:t>
       </w:r>
@@ -18,6 +19,7 @@
       <w:r>
         <w:t>ation</w:t>
       </w:r>
+      <w:proofErr w:type="spellEnd"/>
     </w:p>
     <w:p/>
     <w:p>
@@ -53,8 +55,13 @@
         </w:numPr>
       </w:pPr>
       <w:r>
-        <w:t>Docker images &amp; dockerfile</w:t>
-      </w:r>
+        <w:t xml:space="preserve">Docker images &amp; </w:t>
+      </w:r>
+      <w:proofErr w:type="spellStart"/>
+      <w:r>
+        <w:t>dockerfile</w:t>
+      </w:r>
+      <w:proofErr w:type="spellEnd"/>
     </w:p>
     <w:p>
       <w:pPr>
@@ -77,8 +84,13 @@
         </w:numPr>
       </w:pPr>
       <w:r>
-        <w:t>Docker compose</w:t>
-      </w:r>
+        <w:t xml:space="preserve">Docker </w:t>
+      </w:r>
+      <w:proofErr w:type="gramStart"/>
+      <w:r>
+        <w:t>compose</w:t>
+      </w:r>
+      <w:proofErr w:type="gramEnd"/>
     </w:p>
     <w:p>
       <w:pPr>
@@ -101,8 +113,13 @@
         </w:numPr>
       </w:pPr>
       <w:r>
-        <w:t>Docker in Devops</w:t>
-      </w:r>
+        <w:t xml:space="preserve">Docker in </w:t>
+      </w:r>
+      <w:proofErr w:type="spellStart"/>
+      <w:r>
+        <w:t>Devops</w:t>
+      </w:r>
+      <w:proofErr w:type="spellEnd"/>
     </w:p>
     <w:p/>
     <w:p/>
@@ -129,389 +146,1700 @@
           <w:b/>
           <w:bCs/>
         </w:rPr>
-        <w:t>Develop the code</w:t>
-      </w:r>
-    </w:p>
-    <w:p>
-      <w:pPr>
-        <w:pStyle w:val="ListParagraph"/>
-        <w:numPr>
-          <w:ilvl w:val="1"/>
-          <w:numId w:val="1"/>
-        </w:numPr>
-      </w:pPr>
-      <w:r>
-        <w:t>How do I configure the environment</w:t>
-      </w:r>
-    </w:p>
-    <w:p>
-      <w:pPr>
-        <w:pStyle w:val="ListParagraph"/>
-        <w:numPr>
-          <w:ilvl w:val="1"/>
-          <w:numId w:val="1"/>
-        </w:numPr>
-      </w:pPr>
-      <w:r>
-        <w:t>Configure step by step</w:t>
-      </w:r>
-    </w:p>
-    <w:p>
-      <w:pPr>
-        <w:pStyle w:val="ListParagraph"/>
-        <w:numPr>
-          <w:ilvl w:val="1"/>
-          <w:numId w:val="1"/>
-        </w:numPr>
-      </w:pPr>
-      <w:r>
-        <w:t>Can we do better</w:t>
-      </w:r>
-    </w:p>
-    <w:p>
-      <w:pPr>
-        <w:pStyle w:val="ListParagraph"/>
-        <w:numPr>
-          <w:ilvl w:val="0"/>
-          <w:numId w:val="1"/>
-        </w:numPr>
+        <w:t xml:space="preserve">Develop the </w:t>
+      </w:r>
+      <w:proofErr w:type="gramStart"/>
+      <w:r>
         <w:rPr>
           <w:b/>
           <w:bCs/>
         </w:rPr>
-      </w:pPr>
-      <w:r>
+        <w:t>code</w:t>
+      </w:r>
+      <w:proofErr w:type="gramEnd"/>
+    </w:p>
+    <w:p>
+      <w:pPr>
+        <w:pStyle w:val="ListParagraph"/>
+        <w:numPr>
+          <w:ilvl w:val="1"/>
+          <w:numId w:val="1"/>
+        </w:numPr>
+      </w:pPr>
+      <w:r>
+        <w:t>How do I configure the environment</w:t>
+      </w:r>
+    </w:p>
+    <w:p>
+      <w:pPr>
+        <w:pStyle w:val="ListParagraph"/>
+        <w:numPr>
+          <w:ilvl w:val="1"/>
+          <w:numId w:val="1"/>
+        </w:numPr>
+      </w:pPr>
+      <w:r>
+        <w:t xml:space="preserve">Configure step by </w:t>
+      </w:r>
+      <w:proofErr w:type="gramStart"/>
+      <w:r>
+        <w:t>step</w:t>
+      </w:r>
+      <w:proofErr w:type="gramEnd"/>
+    </w:p>
+    <w:p>
+      <w:pPr>
+        <w:pStyle w:val="ListParagraph"/>
+        <w:numPr>
+          <w:ilvl w:val="1"/>
+          <w:numId w:val="1"/>
+        </w:numPr>
+      </w:pPr>
+      <w:r>
+        <w:t xml:space="preserve">Can we do </w:t>
+      </w:r>
+      <w:proofErr w:type="gramStart"/>
+      <w:r>
+        <w:t>better</w:t>
+      </w:r>
+      <w:proofErr w:type="gramEnd"/>
+    </w:p>
+    <w:p>
+      <w:pPr>
+        <w:pStyle w:val="ListParagraph"/>
+        <w:numPr>
+          <w:ilvl w:val="0"/>
+          <w:numId w:val="1"/>
+        </w:numPr>
         <w:rPr>
           <w:b/>
           <w:bCs/>
         </w:rPr>
-        <w:t xml:space="preserve">Deploy the code to staging </w:t>
-      </w:r>
-    </w:p>
-    <w:p>
-      <w:pPr>
-        <w:pStyle w:val="ListParagraph"/>
-        <w:numPr>
-          <w:ilvl w:val="1"/>
-          <w:numId w:val="1"/>
-        </w:numPr>
-      </w:pPr>
-      <w:r>
-        <w:t>Work for me problem</w:t>
-      </w:r>
-    </w:p>
-    <w:p>
-      <w:pPr>
-        <w:pStyle w:val="ListParagraph"/>
-        <w:numPr>
-          <w:ilvl w:val="0"/>
-          <w:numId w:val="1"/>
-        </w:numPr>
+      </w:pPr>
+      <w:r>
         <w:rPr>
           <w:b/>
           <w:bCs/>
         </w:rPr>
-      </w:pPr>
+        <w:t xml:space="preserve">Deploy the code to </w:t>
+      </w:r>
+      <w:proofErr w:type="gramStart"/>
       <w:r>
         <w:rPr>
           <w:b/>
           <w:bCs/>
         </w:rPr>
-        <w:t>Deploy the code to production</w:t>
-      </w:r>
-    </w:p>
-    <w:p/>
-    <w:p>
-      <w:r>
-        <w:t>D</w:t>
-      </w:r>
-      <w:r>
-        <w:rPr>
-          <w:rFonts w:hint="eastAsia"/>
-        </w:rPr>
-        <w:t>ocker</w:t>
-      </w:r>
-      <w:r>
-        <w:rPr>
-          <w:rFonts w:hint="eastAsia"/>
-        </w:rPr>
-        <w:t>使用目的</w:t>
-      </w:r>
-    </w:p>
-    <w:p>
-      <w:r>
-        <w:tab/>
-      </w:r>
-      <w:r>
-        <w:rPr>
-          <w:rFonts w:hint="eastAsia"/>
-        </w:rPr>
-        <w:t>使用一个容器能把代码在所有开发服务器使用</w:t>
-      </w:r>
-    </w:p>
-    <w:p/>
-    <w:p>
-      <w:r>
-        <w:t>What is docker?</w:t>
-      </w:r>
-    </w:p>
-    <w:p>
-      <w:pPr>
-        <w:pStyle w:val="ListParagraph"/>
-        <w:numPr>
-          <w:ilvl w:val="0"/>
-          <w:numId w:val="1"/>
-        </w:numPr>
-      </w:pPr>
-      <w:r>
-        <w:t xml:space="preserve">Physical computer </w:t>
-      </w:r>
-      <w:r>
-        <w:sym w:font="Wingdings" w:char="F0E0"/>
-      </w:r>
-      <w:r>
-        <w:t xml:space="preserve"> virtual computer = virtualisations</w:t>
-      </w:r>
-    </w:p>
-    <w:p>
-      <w:pPr>
-        <w:pStyle w:val="ListParagraph"/>
-        <w:numPr>
-          <w:ilvl w:val="0"/>
-          <w:numId w:val="1"/>
-        </w:numPr>
-      </w:pPr>
-      <w:r>
-        <w:t>Pre-configured image</w:t>
-      </w:r>
-    </w:p>
-    <w:p>
-      <w:pPr>
-        <w:pStyle w:val="ListParagraph"/>
-        <w:numPr>
-          <w:ilvl w:val="0"/>
-          <w:numId w:val="1"/>
-        </w:numPr>
-      </w:pPr>
-      <w:r>
-        <w:t>Resource efficient</w:t>
-      </w:r>
-    </w:p>
-    <w:p>
-      <w:r>
-        <w:t>Why virtualisations</w:t>
-      </w:r>
-    </w:p>
-    <w:p>
-      <w:pPr>
-        <w:pStyle w:val="ListParagraph"/>
-        <w:numPr>
-          <w:ilvl w:val="0"/>
-          <w:numId w:val="1"/>
-        </w:numPr>
-      </w:pPr>
-      <w:r>
-        <w:t>Resource utilization</w:t>
-      </w:r>
-    </w:p>
-    <w:p>
-      <w:pPr>
-        <w:rPr>
-          <w:rFonts w:hint="eastAsia"/>
-        </w:rPr>
-      </w:pPr>
-    </w:p>
-    <w:p>
-      <w:r>
-        <w:t>Docker architecture</w:t>
-      </w:r>
-    </w:p>
-    <w:p>
-      <w:pPr>
-        <w:pStyle w:val="ListParagraph"/>
-        <w:numPr>
-          <w:ilvl w:val="0"/>
-          <w:numId w:val="1"/>
-        </w:numPr>
-      </w:pPr>
-      <w:r>
-        <w:t>Docker daemon</w:t>
-      </w:r>
-    </w:p>
-    <w:p>
-      <w:pPr>
-        <w:pStyle w:val="ListParagraph"/>
-        <w:numPr>
-          <w:ilvl w:val="0"/>
-          <w:numId w:val="1"/>
-        </w:numPr>
-      </w:pPr>
-      <w:r>
-        <w:t xml:space="preserve">Client </w:t>
-      </w:r>
-    </w:p>
-    <w:p>
-      <w:pPr>
-        <w:pStyle w:val="ListParagraph"/>
-        <w:numPr>
-          <w:ilvl w:val="0"/>
-          <w:numId w:val="1"/>
-        </w:numPr>
-      </w:pPr>
-      <w:r>
-        <w:t>CLi</w:t>
-      </w:r>
-    </w:p>
-    <w:p>
-      <w:pPr>
-        <w:pStyle w:val="ListParagraph"/>
-        <w:numPr>
-          <w:ilvl w:val="0"/>
-          <w:numId w:val="1"/>
-        </w:numPr>
-      </w:pPr>
-      <w:r>
-        <w:t>GUI</w:t>
-      </w:r>
-    </w:p>
-    <w:p>
-      <w:pPr>
-        <w:pStyle w:val="ListParagraph"/>
-        <w:numPr>
-          <w:ilvl w:val="0"/>
-          <w:numId w:val="1"/>
-        </w:numPr>
-      </w:pPr>
-      <w:r>
-        <w:t>Container</w:t>
-      </w:r>
-    </w:p>
-    <w:p>
-      <w:pPr>
-        <w:pStyle w:val="ListParagraph"/>
-        <w:numPr>
-          <w:ilvl w:val="0"/>
-          <w:numId w:val="1"/>
-        </w:numPr>
-      </w:pPr>
-      <w:r>
-        <w:t>Image</w:t>
-      </w:r>
-    </w:p>
-    <w:p>
-      <w:pPr>
-        <w:pStyle w:val="ListParagraph"/>
-        <w:numPr>
-          <w:ilvl w:val="0"/>
-          <w:numId w:val="1"/>
-        </w:numPr>
-      </w:pPr>
-      <w:r>
-        <w:t>Resource</w:t>
-      </w:r>
-    </w:p>
-    <w:p>
-      <w:pPr>
-        <w:pStyle w:val="ListParagraph"/>
-        <w:numPr>
-          <w:ilvl w:val="1"/>
-          <w:numId w:val="1"/>
-        </w:numPr>
-      </w:pPr>
-      <w:r>
-        <w:t>Network</w:t>
-      </w:r>
-    </w:p>
-    <w:p>
-      <w:pPr>
-        <w:pStyle w:val="ListParagraph"/>
-        <w:numPr>
-          <w:ilvl w:val="1"/>
-          <w:numId w:val="1"/>
-        </w:numPr>
-      </w:pPr>
-      <w:r>
-        <w:t>Data volume</w:t>
-      </w:r>
-    </w:p>
-    <w:p>
-      <w:r>
-        <w:br w:type="page"/>
-      </w:r>
-    </w:p>
-    <w:p/>
-    <w:p>
-      <w:r>
-        <w:t>CI/CD</w:t>
-      </w:r>
-    </w:p>
-    <w:p/>
-    <w:p/>
-    <w:p/>
-    <w:p>
-      <w:r>
-        <w:t>T</w:t>
-      </w:r>
-      <w:r>
-        <w:rPr>
-          <w:rFonts w:hint="eastAsia"/>
-        </w:rPr>
-        <w:t>ype</w:t>
-      </w:r>
-      <w:r>
-        <w:t>s o</w:t>
-      </w:r>
-      <w:r>
-        <w:t>f</w:t>
-      </w:r>
-      <w:r>
-        <w:t xml:space="preserve"> repo</w:t>
-      </w:r>
-    </w:p>
-    <w:p/>
-    <w:p>
+        <w:t>staging</w:t>
+      </w:r>
+      <w:proofErr w:type="gramEnd"/>
       <w:r>
         <w:rPr>
           <w:b/>
           <w:bCs/>
         </w:rPr>
-        <w:t>Monorepos</w:t>
-      </w:r>
-      <w:r>
-        <w:t xml:space="preserve"> – source control pattern where all the source code is kept in a single </w:t>
-      </w:r>
-      <w:r>
-        <w:t>repo.</w:t>
-      </w:r>
-    </w:p>
-    <w:p/>
-    <w:p>
-      <w:r>
+        <w:t xml:space="preserve"> </w:t>
+      </w:r>
+    </w:p>
+    <w:p>
+      <w:pPr>
+        <w:pStyle w:val="ListParagraph"/>
+        <w:numPr>
+          <w:ilvl w:val="1"/>
+          <w:numId w:val="1"/>
+        </w:numPr>
+      </w:pPr>
+      <w:r>
+        <w:t>Work for me problem</w:t>
+      </w:r>
+    </w:p>
+    <w:p>
+      <w:pPr>
+        <w:pStyle w:val="ListParagraph"/>
+        <w:numPr>
+          <w:ilvl w:val="0"/>
+          <w:numId w:val="1"/>
+        </w:numPr>
         <w:rPr>
           <w:b/>
           <w:bCs/>
         </w:rPr>
-        <w:t>Multiple</w:t>
-      </w:r>
-      <w:r>
-        <w:t xml:space="preserve"> </w:t>
-      </w:r>
+      </w:pPr>
       <w:r>
         <w:rPr>
           <w:b/>
           <w:bCs/>
         </w:rPr>
+        <w:t xml:space="preserve">Deploy the code to </w:t>
+      </w:r>
+      <w:proofErr w:type="gramStart"/>
+      <w:r>
+        <w:rPr>
+          <w:b/>
+          <w:bCs/>
+        </w:rPr>
+        <w:t>production</w:t>
+      </w:r>
+      <w:proofErr w:type="gramEnd"/>
+    </w:p>
+    <w:p/>
+    <w:p>
+      <w:r>
+        <w:t>D</w:t>
+      </w:r>
+      <w:r>
+        <w:rPr>
+          <w:rFonts w:hint="eastAsia"/>
+        </w:rPr>
+        <w:t>ocker</w:t>
+      </w:r>
+      <w:r>
+        <w:rPr>
+          <w:rFonts w:hint="eastAsia"/>
+        </w:rPr>
+        <w:t>使用目的</w:t>
+      </w:r>
+    </w:p>
+    <w:p>
+      <w:r>
+        <w:tab/>
+      </w:r>
+      <w:r>
+        <w:rPr>
+          <w:rFonts w:hint="eastAsia"/>
+        </w:rPr>
+        <w:t>使用一个容器能把代码在所有开发服务器使用</w:t>
+      </w:r>
+    </w:p>
+    <w:p/>
+    <w:p>
+      <w:r>
+        <w:t>What is docker?</w:t>
+      </w:r>
+    </w:p>
+    <w:p>
+      <w:pPr>
+        <w:pStyle w:val="ListParagraph"/>
+        <w:numPr>
+          <w:ilvl w:val="0"/>
+          <w:numId w:val="1"/>
+        </w:numPr>
+      </w:pPr>
+      <w:r>
+        <w:t xml:space="preserve">Physical computer </w:t>
+      </w:r>
+      <w:r>
+        <w:sym w:font="Wingdings" w:char="F0E0"/>
+      </w:r>
+      <w:r>
+        <w:t xml:space="preserve"> virtual computer = virtualisations</w:t>
+      </w:r>
+    </w:p>
+    <w:p>
+      <w:pPr>
+        <w:pStyle w:val="ListParagraph"/>
+        <w:numPr>
+          <w:ilvl w:val="0"/>
+          <w:numId w:val="1"/>
+        </w:numPr>
+      </w:pPr>
+      <w:r>
+        <w:t>Pre-configured image</w:t>
+      </w:r>
+    </w:p>
+    <w:p>
+      <w:pPr>
+        <w:pStyle w:val="ListParagraph"/>
+        <w:numPr>
+          <w:ilvl w:val="0"/>
+          <w:numId w:val="1"/>
+        </w:numPr>
+      </w:pPr>
+      <w:r>
+        <w:t>Resource efficient</w:t>
+      </w:r>
+    </w:p>
+    <w:p>
+      <w:r>
+        <w:t>Why virtualisations</w:t>
+      </w:r>
+    </w:p>
+    <w:p>
+      <w:pPr>
+        <w:pStyle w:val="ListParagraph"/>
+        <w:numPr>
+          <w:ilvl w:val="0"/>
+          <w:numId w:val="1"/>
+        </w:numPr>
+      </w:pPr>
+      <w:r>
+        <w:t>Resource utilization</w:t>
+      </w:r>
+    </w:p>
+    <w:p/>
+    <w:p>
+      <w:r>
+        <w:t>Docker architecture</w:t>
+      </w:r>
+    </w:p>
+    <w:p>
+      <w:pPr>
+        <w:pStyle w:val="ListParagraph"/>
+        <w:numPr>
+          <w:ilvl w:val="0"/>
+          <w:numId w:val="1"/>
+        </w:numPr>
+      </w:pPr>
+      <w:r>
+        <w:t>Docker daemon</w:t>
+      </w:r>
+    </w:p>
+    <w:p>
+      <w:pPr>
+        <w:pStyle w:val="ListParagraph"/>
+        <w:numPr>
+          <w:ilvl w:val="0"/>
+          <w:numId w:val="1"/>
+        </w:numPr>
+      </w:pPr>
+      <w:r>
+        <w:t xml:space="preserve">Client </w:t>
+      </w:r>
+    </w:p>
+    <w:p>
+      <w:pPr>
+        <w:pStyle w:val="ListParagraph"/>
+        <w:numPr>
+          <w:ilvl w:val="0"/>
+          <w:numId w:val="1"/>
+        </w:numPr>
+      </w:pPr>
+      <w:proofErr w:type="spellStart"/>
+      <w:r>
+        <w:t>CLi</w:t>
+      </w:r>
+      <w:proofErr w:type="spellEnd"/>
+    </w:p>
+    <w:p>
+      <w:pPr>
+        <w:pStyle w:val="ListParagraph"/>
+        <w:numPr>
+          <w:ilvl w:val="0"/>
+          <w:numId w:val="1"/>
+        </w:numPr>
+      </w:pPr>
+      <w:r>
+        <w:t>GUI</w:t>
+      </w:r>
+    </w:p>
+    <w:p>
+      <w:pPr>
+        <w:pStyle w:val="ListParagraph"/>
+        <w:numPr>
+          <w:ilvl w:val="0"/>
+          <w:numId w:val="1"/>
+        </w:numPr>
+      </w:pPr>
+      <w:r>
+        <w:t>Container</w:t>
+      </w:r>
+    </w:p>
+    <w:p>
+      <w:pPr>
+        <w:pStyle w:val="ListParagraph"/>
+        <w:numPr>
+          <w:ilvl w:val="0"/>
+          <w:numId w:val="1"/>
+        </w:numPr>
+      </w:pPr>
+      <w:r>
+        <w:t>Image</w:t>
+      </w:r>
+    </w:p>
+    <w:p>
+      <w:pPr>
+        <w:pStyle w:val="ListParagraph"/>
+        <w:numPr>
+          <w:ilvl w:val="0"/>
+          <w:numId w:val="1"/>
+        </w:numPr>
+      </w:pPr>
+      <w:r>
+        <w:t>Resource</w:t>
+      </w:r>
+    </w:p>
+    <w:p>
+      <w:pPr>
+        <w:pStyle w:val="ListParagraph"/>
+        <w:numPr>
+          <w:ilvl w:val="1"/>
+          <w:numId w:val="1"/>
+        </w:numPr>
+      </w:pPr>
+      <w:r>
+        <w:t>Network</w:t>
+      </w:r>
+    </w:p>
+    <w:p>
+      <w:pPr>
+        <w:pStyle w:val="ListParagraph"/>
+        <w:numPr>
+          <w:ilvl w:val="1"/>
+          <w:numId w:val="1"/>
+        </w:numPr>
+      </w:pPr>
+      <w:r>
+        <w:t>Data volume</w:t>
+      </w:r>
+    </w:p>
+    <w:p>
+      <w:r>
+        <w:br w:type="page"/>
+      </w:r>
+    </w:p>
+    <w:p/>
+    <w:p>
+      <w:r>
+        <w:t>CI/CD</w:t>
+      </w:r>
+    </w:p>
+    <w:p>
+      <w:r>
+        <w:rPr>
+          <w:noProof/>
+        </w:rPr>
+        <w:drawing>
+          <wp:inline distT="0" distB="0" distL="0" distR="0" wp14:anchorId="157FED2D" wp14:editId="0275F321">
+            <wp:extent cx="5731510" cy="3228340"/>
+            <wp:effectExtent l="0" t="0" r="0" b="0"/>
+            <wp:docPr id="868429642" name="Picture 1" descr="A white paper with text and a diagram&#10;&#10;Description automatically generated with medium confidence"/>
+            <wp:cNvGraphicFramePr>
+              <a:graphicFrameLocks xmlns:a="http://schemas.openxmlformats.org/drawingml/2006/main" noChangeAspect="1"/>
+            </wp:cNvGraphicFramePr>
+            <a:graphic xmlns:a="http://schemas.openxmlformats.org/drawingml/2006/main">
+              <a:graphicData uri="http://schemas.openxmlformats.org/drawingml/2006/picture">
+                <pic:pic xmlns:pic="http://schemas.openxmlformats.org/drawingml/2006/picture">
+                  <pic:nvPicPr>
+                    <pic:cNvPr id="868429642" name="Picture 1" descr="A white paper with text and a diagram&#10;&#10;Description automatically generated with medium confidence"/>
+                    <pic:cNvPicPr/>
+                  </pic:nvPicPr>
+                  <pic:blipFill>
+                    <a:blip r:embed="rId5" cstate="print">
+                      <a:extLst>
+                        <a:ext uri="{28A0092B-C50C-407E-A947-70E740481C1C}">
+                          <a14:useLocalDpi xmlns:a14="http://schemas.microsoft.com/office/drawing/2010/main" val="0"/>
+                        </a:ext>
+                      </a:extLst>
+                    </a:blip>
+                    <a:stretch>
+                      <a:fillRect/>
+                    </a:stretch>
+                  </pic:blipFill>
+                  <pic:spPr>
+                    <a:xfrm>
+                      <a:off x="0" y="0"/>
+                      <a:ext cx="5731510" cy="3228340"/>
+                    </a:xfrm>
+                    <a:prstGeom prst="rect">
+                      <a:avLst/>
+                    </a:prstGeom>
+                  </pic:spPr>
+                </pic:pic>
+              </a:graphicData>
+            </a:graphic>
+          </wp:inline>
+        </w:drawing>
+      </w:r>
+    </w:p>
+    <w:p>
+      <w:r>
+        <w:rPr>
+          <w:noProof/>
+        </w:rPr>
+        <w:drawing>
+          <wp:inline distT="0" distB="0" distL="0" distR="0" wp14:anchorId="55F8F877" wp14:editId="1DDD66A6">
+            <wp:extent cx="5731510" cy="3164205"/>
+            <wp:effectExtent l="0" t="0" r="0" b="0"/>
+            <wp:docPr id="1559348736" name="Picture 1" descr="A diagram with blue green and purple lines&#10;&#10;Description automatically generated"/>
+            <wp:cNvGraphicFramePr>
+              <a:graphicFrameLocks xmlns:a="http://schemas.openxmlformats.org/drawingml/2006/main" noChangeAspect="1"/>
+            </wp:cNvGraphicFramePr>
+            <a:graphic xmlns:a="http://schemas.openxmlformats.org/drawingml/2006/main">
+              <a:graphicData uri="http://schemas.openxmlformats.org/drawingml/2006/picture">
+                <pic:pic xmlns:pic="http://schemas.openxmlformats.org/drawingml/2006/picture">
+                  <pic:nvPicPr>
+                    <pic:cNvPr id="1559348736" name="Picture 1" descr="A diagram with blue green and purple lines&#10;&#10;Description automatically generated"/>
+                    <pic:cNvPicPr/>
+                  </pic:nvPicPr>
+                  <pic:blipFill>
+                    <a:blip r:embed="rId6" cstate="print">
+                      <a:extLst>
+                        <a:ext uri="{28A0092B-C50C-407E-A947-70E740481C1C}">
+                          <a14:useLocalDpi xmlns:a14="http://schemas.microsoft.com/office/drawing/2010/main" val="0"/>
+                        </a:ext>
+                      </a:extLst>
+                    </a:blip>
+                    <a:stretch>
+                      <a:fillRect/>
+                    </a:stretch>
+                  </pic:blipFill>
+                  <pic:spPr>
+                    <a:xfrm>
+                      <a:off x="0" y="0"/>
+                      <a:ext cx="5731510" cy="3164205"/>
+                    </a:xfrm>
+                    <a:prstGeom prst="rect">
+                      <a:avLst/>
+                    </a:prstGeom>
+                  </pic:spPr>
+                </pic:pic>
+              </a:graphicData>
+            </a:graphic>
+          </wp:inline>
+        </w:drawing>
+      </w:r>
+    </w:p>
+    <w:p>
+      <w:r>
+        <w:rPr>
+          <w:noProof/>
+        </w:rPr>
+        <w:lastRenderedPageBreak/>
+        <w:drawing>
+          <wp:inline distT="0" distB="0" distL="0" distR="0" wp14:anchorId="534223DB" wp14:editId="723070D8">
+            <wp:extent cx="5731510" cy="3161665"/>
+            <wp:effectExtent l="0" t="0" r="0" b="635"/>
+            <wp:docPr id="1272173981" name="Picture 2" descr="A white background with text and images of papers and arrows&#10;&#10;Description automatically generated with medium confidence"/>
+            <wp:cNvGraphicFramePr>
+              <a:graphicFrameLocks xmlns:a="http://schemas.openxmlformats.org/drawingml/2006/main" noChangeAspect="1"/>
+            </wp:cNvGraphicFramePr>
+            <a:graphic xmlns:a="http://schemas.openxmlformats.org/drawingml/2006/main">
+              <a:graphicData uri="http://schemas.openxmlformats.org/drawingml/2006/picture">
+                <pic:pic xmlns:pic="http://schemas.openxmlformats.org/drawingml/2006/picture">
+                  <pic:nvPicPr>
+                    <pic:cNvPr id="1272173981" name="Picture 2" descr="A white background with text and images of papers and arrows&#10;&#10;Description automatically generated with medium confidence"/>
+                    <pic:cNvPicPr/>
+                  </pic:nvPicPr>
+                  <pic:blipFill>
+                    <a:blip r:embed="rId7" cstate="print">
+                      <a:extLst>
+                        <a:ext uri="{28A0092B-C50C-407E-A947-70E740481C1C}">
+                          <a14:useLocalDpi xmlns:a14="http://schemas.microsoft.com/office/drawing/2010/main" val="0"/>
+                        </a:ext>
+                      </a:extLst>
+                    </a:blip>
+                    <a:stretch>
+                      <a:fillRect/>
+                    </a:stretch>
+                  </pic:blipFill>
+                  <pic:spPr>
+                    <a:xfrm>
+                      <a:off x="0" y="0"/>
+                      <a:ext cx="5731510" cy="3161665"/>
+                    </a:xfrm>
+                    <a:prstGeom prst="rect">
+                      <a:avLst/>
+                    </a:prstGeom>
+                  </pic:spPr>
+                </pic:pic>
+              </a:graphicData>
+            </a:graphic>
+          </wp:inline>
+        </w:drawing>
+      </w:r>
+    </w:p>
+    <w:p/>
+    <w:p>
+      <w:r>
+        <w:t>(</w:t>
+      </w:r>
+      <w:hyperlink r:id="rId8" w:anchor=":~:text=The%20difference%20between%20the%20declarative,be%20changed%20to%20meet%20this." w:history="1">
+        <w:r>
+          <w:rPr>
+            <w:rStyle w:val="Hyperlink"/>
+          </w:rPr>
+          <w:t>wiki</w:t>
+        </w:r>
+      </w:hyperlink>
+      <w:r>
+        <w:t>)</w:t>
+      </w:r>
+      <w:r>
+        <w:t>(</w:t>
+      </w:r>
+      <w:hyperlink r:id="rId9" w:anchor=":~:text=Infrastructure%20as%20code%20(IaC)%20is,%2C%20database%20connections%2C%20and%20storage." w:history="1">
+        <w:r>
+          <w:rPr>
+            <w:rStyle w:val="Hyperlink"/>
+          </w:rPr>
+          <w:t>Amazon</w:t>
+        </w:r>
+      </w:hyperlink>
+      <w:r>
+        <w:t>)</w:t>
+      </w:r>
+      <w:r>
+        <w:t xml:space="preserve"> Much like software code describes an application and how it works, infrastructure as code (</w:t>
+      </w:r>
+      <w:proofErr w:type="spellStart"/>
+      <w:r>
+        <w:t>IaC</w:t>
+      </w:r>
+      <w:proofErr w:type="spellEnd"/>
+      <w:r>
+        <w:t xml:space="preserve">) describes a system architecture and how it works. An infrastructure architecture </w:t>
+      </w:r>
+      <w:r>
+        <w:rPr>
+          <w:b/>
+          <w:bCs/>
+        </w:rPr>
+        <w:t xml:space="preserve">contains resources such as servers, networking, operating systems, and storage. </w:t>
+      </w:r>
+      <w:proofErr w:type="spellStart"/>
+      <w:r>
+        <w:rPr>
+          <w:b/>
+          <w:bCs/>
+        </w:rPr>
+        <w:t>IaC</w:t>
+      </w:r>
+      <w:proofErr w:type="spellEnd"/>
+      <w:r>
+        <w:rPr>
+          <w:b/>
+          <w:bCs/>
+        </w:rPr>
+        <w:t xml:space="preserve"> controls virtualized resources by treating configuration files like source code files</w:t>
+      </w:r>
+      <w:r>
+        <w:t>. You can use it to manage infrastructure in a codified, repeatable way.</w:t>
+      </w:r>
+    </w:p>
+    <w:p>
+      <w:pPr>
+        <w:rPr>
+          <w:rFonts w:ascii="Arial" w:hAnsi="Arial" w:cs="Arial"/>
+          <w:color w:val="202122"/>
+          <w:sz w:val="21"/>
+          <w:szCs w:val="21"/>
+          <w:shd w:val="clear" w:color="auto" w:fill="FFFFFF"/>
+        </w:rPr>
+      </w:pPr>
+      <w:r>
+        <w:rPr>
+          <w:rFonts w:ascii="Arial" w:hAnsi="Arial" w:cs="Arial"/>
+          <w:color w:val="202122"/>
+          <w:sz w:val="21"/>
+          <w:szCs w:val="21"/>
+          <w:shd w:val="clear" w:color="auto" w:fill="FFFFFF"/>
+        </w:rPr>
+        <w:t xml:space="preserve">The </w:t>
+      </w:r>
+      <w:r>
+        <w:rPr>
+          <w:rFonts w:ascii="Arial" w:hAnsi="Arial" w:cs="Arial"/>
+          <w:b/>
+          <w:bCs/>
+          <w:color w:val="202122"/>
+          <w:sz w:val="21"/>
+          <w:szCs w:val="21"/>
+          <w:u w:val="single"/>
+          <w:shd w:val="clear" w:color="auto" w:fill="FFFFFF"/>
+        </w:rPr>
+        <w:t>declarative approach</w:t>
+      </w:r>
+      <w:r>
+        <w:rPr>
+          <w:rFonts w:ascii="Arial" w:hAnsi="Arial" w:cs="Arial"/>
+          <w:color w:val="202122"/>
+          <w:sz w:val="21"/>
+          <w:szCs w:val="21"/>
+          <w:shd w:val="clear" w:color="auto" w:fill="FFFFFF"/>
+        </w:rPr>
+        <w:t xml:space="preserve"> defines the desired </w:t>
+      </w:r>
+      <w:proofErr w:type="gramStart"/>
+      <w:r>
+        <w:rPr>
+          <w:rFonts w:ascii="Arial" w:hAnsi="Arial" w:cs="Arial"/>
+          <w:color w:val="202122"/>
+          <w:sz w:val="21"/>
+          <w:szCs w:val="21"/>
+          <w:shd w:val="clear" w:color="auto" w:fill="FFFFFF"/>
+        </w:rPr>
+        <w:t>state</w:t>
+      </w:r>
+      <w:proofErr w:type="gramEnd"/>
+      <w:r>
+        <w:rPr>
+          <w:rFonts w:ascii="Arial" w:hAnsi="Arial" w:cs="Arial"/>
+          <w:color w:val="202122"/>
+          <w:sz w:val="21"/>
+          <w:szCs w:val="21"/>
+          <w:shd w:val="clear" w:color="auto" w:fill="FFFFFF"/>
+        </w:rPr>
+        <w:t xml:space="preserve"> and the system executes what needs to happen to achieve that desired state. </w:t>
+      </w:r>
+      <w:r>
+        <w:rPr>
+          <w:rFonts w:ascii="Arial" w:hAnsi="Arial" w:cs="Arial"/>
+          <w:b/>
+          <w:bCs/>
+          <w:color w:val="202122"/>
+          <w:sz w:val="21"/>
+          <w:szCs w:val="21"/>
+          <w:u w:val="single"/>
+          <w:shd w:val="clear" w:color="auto" w:fill="FFFFFF"/>
+        </w:rPr>
+        <w:t>Imperative</w:t>
+      </w:r>
+      <w:r>
+        <w:rPr>
+          <w:rFonts w:ascii="Arial" w:hAnsi="Arial" w:cs="Arial"/>
+          <w:color w:val="202122"/>
+          <w:sz w:val="21"/>
+          <w:szCs w:val="21"/>
+          <w:shd w:val="clear" w:color="auto" w:fill="FFFFFF"/>
+        </w:rPr>
+        <w:t xml:space="preserve"> defines specific commands that need to be executed in the appropriate order to end with the desired conclusion.</w:t>
+      </w:r>
+    </w:p>
+    <w:p>
+      <w:pPr>
+        <w:rPr>
+          <w:rFonts w:ascii="Arial" w:hAnsi="Arial" w:cs="Arial"/>
+          <w:color w:val="202122"/>
+          <w:sz w:val="21"/>
+          <w:szCs w:val="21"/>
+          <w:shd w:val="clear" w:color="auto" w:fill="FFFFFF"/>
+        </w:rPr>
+      </w:pPr>
+    </w:p>
+    <w:p>
+      <w:pPr>
+        <w:rPr>
+          <w:rFonts w:ascii="Arial" w:hAnsi="Arial" w:cs="Arial"/>
+          <w:color w:val="202122"/>
+          <w:sz w:val="21"/>
+          <w:szCs w:val="21"/>
+          <w:shd w:val="clear" w:color="auto" w:fill="FFFFFF"/>
+        </w:rPr>
+      </w:pPr>
+    </w:p>
+    <w:p>
+      <w:pPr>
+        <w:rPr>
+          <w:rFonts w:ascii="Arial" w:hAnsi="Arial" w:cs="Arial"/>
+          <w:color w:val="202122"/>
+          <w:sz w:val="21"/>
+          <w:szCs w:val="21"/>
+          <w:shd w:val="clear" w:color="auto" w:fill="FFFFFF"/>
+        </w:rPr>
+      </w:pPr>
+      <w:r>
+        <w:rPr>
+          <w:rFonts w:ascii="Arial" w:hAnsi="Arial" w:cs="Arial"/>
+          <w:color w:val="202122"/>
+          <w:sz w:val="21"/>
+          <w:szCs w:val="21"/>
+          <w:shd w:val="clear" w:color="auto" w:fill="FFFFFF"/>
+        </w:rPr>
+        <w:t>Microservices</w:t>
+      </w:r>
+      <w:r>
+        <w:rPr>
+          <w:rFonts w:ascii="Arial" w:hAnsi="Arial" w:cs="Arial"/>
+          <w:color w:val="202122"/>
+          <w:sz w:val="21"/>
+          <w:szCs w:val="21"/>
+          <w:shd w:val="clear" w:color="auto" w:fill="FFFFFF"/>
+        </w:rPr>
+        <w:t xml:space="preserve"> (</w:t>
+      </w:r>
+      <w:hyperlink r:id="rId10" w:history="1">
+        <w:r>
+          <w:rPr>
+            <w:rStyle w:val="Hyperlink"/>
+            <w:rFonts w:ascii="Arial" w:hAnsi="Arial" w:cs="Arial"/>
+            <w:sz w:val="21"/>
+            <w:szCs w:val="21"/>
+            <w:shd w:val="clear" w:color="auto" w:fill="FFFFFF"/>
+          </w:rPr>
+          <w:t>Amazon</w:t>
+        </w:r>
+      </w:hyperlink>
+      <w:r>
+        <w:rPr>
+          <w:rFonts w:ascii="Arial" w:hAnsi="Arial" w:cs="Arial"/>
+          <w:color w:val="202122"/>
+          <w:sz w:val="21"/>
+          <w:szCs w:val="21"/>
+          <w:shd w:val="clear" w:color="auto" w:fill="FFFFFF"/>
+        </w:rPr>
+        <w:t>)</w:t>
+      </w:r>
+    </w:p>
+    <w:p>
+      <w:pPr>
+        <w:rPr>
+          <w:rFonts w:ascii="Arial" w:hAnsi="Arial" w:cs="Arial"/>
+          <w:color w:val="202122"/>
+          <w:sz w:val="21"/>
+          <w:szCs w:val="21"/>
+          <w:shd w:val="clear" w:color="auto" w:fill="FFFFFF"/>
+        </w:rPr>
+      </w:pPr>
+      <w:r>
+        <w:rPr>
+          <w:rFonts w:ascii="Arial" w:hAnsi="Arial" w:cs="Arial"/>
+          <w:color w:val="202122"/>
+          <w:sz w:val="21"/>
+          <w:szCs w:val="21"/>
+          <w:shd w:val="clear" w:color="auto" w:fill="FFFFFF"/>
+        </w:rPr>
+        <w:t>Microservices are an architectural and organizational approach to software development where software is composed of small independent services that communicate over well-defined APIs. These services are owned by small, self-contained teams.</w:t>
+      </w:r>
+    </w:p>
+    <w:p>
+      <w:pPr>
+        <w:rPr>
+          <w:rFonts w:ascii="Arial" w:hAnsi="Arial" w:cs="Arial"/>
+          <w:color w:val="202122"/>
+          <w:sz w:val="21"/>
+          <w:szCs w:val="21"/>
+          <w:shd w:val="clear" w:color="auto" w:fill="FFFFFF"/>
+        </w:rPr>
+      </w:pPr>
+    </w:p>
+    <w:p>
+      <w:pPr>
+        <w:rPr>
+          <w:rFonts w:ascii="Arial" w:hAnsi="Arial" w:cs="Arial"/>
+          <w:color w:val="202122"/>
+          <w:sz w:val="21"/>
+          <w:szCs w:val="21"/>
+          <w:shd w:val="clear" w:color="auto" w:fill="FFFFFF"/>
+        </w:rPr>
+      </w:pPr>
+      <w:r>
+        <w:rPr>
+          <w:rFonts w:ascii="Arial" w:hAnsi="Arial" w:cs="Arial"/>
+          <w:color w:val="202122"/>
+          <w:sz w:val="21"/>
+          <w:szCs w:val="21"/>
+          <w:shd w:val="clear" w:color="auto" w:fill="FFFFFF"/>
+        </w:rPr>
+        <w:t>Microservices architectures make applications easier to scale and faster to develop, enabling innovation and accelerating time-to-market for new features.</w:t>
+      </w:r>
+    </w:p>
+    <w:p>
+      <w:pPr>
+        <w:rPr>
+          <w:rFonts w:ascii="Arial" w:hAnsi="Arial" w:cs="Arial"/>
+          <w:color w:val="202122"/>
+          <w:sz w:val="21"/>
+          <w:szCs w:val="21"/>
+          <w:shd w:val="clear" w:color="auto" w:fill="FFFFFF"/>
+        </w:rPr>
+      </w:pPr>
+    </w:p>
+    <w:p>
+      <w:pPr>
+        <w:rPr>
+          <w:rFonts w:ascii="Arial" w:hAnsi="Arial" w:cs="Arial"/>
+          <w:color w:val="202122"/>
+          <w:sz w:val="21"/>
+          <w:szCs w:val="21"/>
+          <w:shd w:val="clear" w:color="auto" w:fill="FFFFFF"/>
+        </w:rPr>
+      </w:pPr>
+    </w:p>
+    <w:p>
+      <w:pPr>
+        <w:rPr>
+          <w:rFonts w:ascii="Arial" w:hAnsi="Arial" w:cs="Arial"/>
+          <w:color w:val="202122"/>
+          <w:sz w:val="21"/>
+          <w:szCs w:val="21"/>
+          <w:shd w:val="clear" w:color="auto" w:fill="FFFFFF"/>
+        </w:rPr>
+      </w:pPr>
+    </w:p>
+    <w:p>
+      <w:pPr>
+        <w:rPr>
+          <w:rFonts w:ascii="Arial" w:hAnsi="Arial" w:cs="Arial"/>
+          <w:color w:val="202122"/>
+          <w:sz w:val="21"/>
+          <w:szCs w:val="21"/>
+          <w:shd w:val="clear" w:color="auto" w:fill="FFFFFF"/>
+        </w:rPr>
+      </w:pPr>
+      <w:r>
+        <w:rPr>
+          <w:rFonts w:ascii="Arial" w:hAnsi="Arial" w:cs="Arial" w:hint="eastAsia"/>
+          <w:noProof/>
+          <w:color w:val="202122"/>
+          <w:sz w:val="21"/>
+          <w:szCs w:val="21"/>
+          <w:shd w:val="clear" w:color="auto" w:fill="FFFFFF"/>
+        </w:rPr>
+        <w:lastRenderedPageBreak/>
+        <w:drawing>
+          <wp:inline distT="0" distB="0" distL="0" distR="0" wp14:anchorId="190A066F" wp14:editId="0EAE06E9">
+            <wp:extent cx="5731510" cy="3136265"/>
+            <wp:effectExtent l="0" t="0" r="0" b="635"/>
+            <wp:docPr id="2098501101" name="Picture 3" descr="A drawing of a crane lifting weights&#10;&#10;Description automatically generated"/>
+            <wp:cNvGraphicFramePr>
+              <a:graphicFrameLocks xmlns:a="http://schemas.openxmlformats.org/drawingml/2006/main" noChangeAspect="1"/>
+            </wp:cNvGraphicFramePr>
+            <a:graphic xmlns:a="http://schemas.openxmlformats.org/drawingml/2006/main">
+              <a:graphicData uri="http://schemas.openxmlformats.org/drawingml/2006/picture">
+                <pic:pic xmlns:pic="http://schemas.openxmlformats.org/drawingml/2006/picture">
+                  <pic:nvPicPr>
+                    <pic:cNvPr id="2098501101" name="Picture 3" descr="A drawing of a crane lifting weights&#10;&#10;Description automatically generated"/>
+                    <pic:cNvPicPr/>
+                  </pic:nvPicPr>
+                  <pic:blipFill>
+                    <a:blip r:embed="rId11" cstate="print">
+                      <a:extLst>
+                        <a:ext uri="{28A0092B-C50C-407E-A947-70E740481C1C}">
+                          <a14:useLocalDpi xmlns:a14="http://schemas.microsoft.com/office/drawing/2010/main" val="0"/>
+                        </a:ext>
+                      </a:extLst>
+                    </a:blip>
+                    <a:stretch>
+                      <a:fillRect/>
+                    </a:stretch>
+                  </pic:blipFill>
+                  <pic:spPr>
+                    <a:xfrm>
+                      <a:off x="0" y="0"/>
+                      <a:ext cx="5731510" cy="3136265"/>
+                    </a:xfrm>
+                    <a:prstGeom prst="rect">
+                      <a:avLst/>
+                    </a:prstGeom>
+                  </pic:spPr>
+                </pic:pic>
+              </a:graphicData>
+            </a:graphic>
+          </wp:inline>
+        </w:drawing>
+      </w:r>
+    </w:p>
+    <w:p>
+      <w:pPr>
+        <w:rPr>
+          <w:rFonts w:ascii="Arial" w:hAnsi="Arial" w:cs="Arial"/>
+          <w:color w:val="202122"/>
+          <w:sz w:val="21"/>
+          <w:szCs w:val="21"/>
+          <w:shd w:val="clear" w:color="auto" w:fill="FFFFFF"/>
+        </w:rPr>
+      </w:pPr>
+    </w:p>
+    <w:p/>
+    <w:p>
+      <w:r>
+        <w:rPr>
+          <w:noProof/>
+        </w:rPr>
+        <w:drawing>
+          <wp:inline distT="0" distB="0" distL="0" distR="0" wp14:anchorId="47F396B4" wp14:editId="1B16374C">
+            <wp:extent cx="5731510" cy="2844165"/>
+            <wp:effectExtent l="0" t="0" r="0" b="635"/>
+            <wp:docPr id="1445667765" name="Picture 4" descr="A screenshot of a computer&#10;&#10;Description automatically generated"/>
+            <wp:cNvGraphicFramePr>
+              <a:graphicFrameLocks xmlns:a="http://schemas.openxmlformats.org/drawingml/2006/main" noChangeAspect="1"/>
+            </wp:cNvGraphicFramePr>
+            <a:graphic xmlns:a="http://schemas.openxmlformats.org/drawingml/2006/main">
+              <a:graphicData uri="http://schemas.openxmlformats.org/drawingml/2006/picture">
+                <pic:pic xmlns:pic="http://schemas.openxmlformats.org/drawingml/2006/picture">
+                  <pic:nvPicPr>
+                    <pic:cNvPr id="1445667765" name="Picture 4" descr="A screenshot of a computer&#10;&#10;Description automatically generated"/>
+                    <pic:cNvPicPr/>
+                  </pic:nvPicPr>
+                  <pic:blipFill>
+                    <a:blip r:embed="rId12" cstate="print">
+                      <a:extLst>
+                        <a:ext uri="{28A0092B-C50C-407E-A947-70E740481C1C}">
+                          <a14:useLocalDpi xmlns:a14="http://schemas.microsoft.com/office/drawing/2010/main" val="0"/>
+                        </a:ext>
+                      </a:extLst>
+                    </a:blip>
+                    <a:stretch>
+                      <a:fillRect/>
+                    </a:stretch>
+                  </pic:blipFill>
+                  <pic:spPr>
+                    <a:xfrm>
+                      <a:off x="0" y="0"/>
+                      <a:ext cx="5731510" cy="2844165"/>
+                    </a:xfrm>
+                    <a:prstGeom prst="rect">
+                      <a:avLst/>
+                    </a:prstGeom>
+                  </pic:spPr>
+                </pic:pic>
+              </a:graphicData>
+            </a:graphic>
+          </wp:inline>
+        </w:drawing>
+      </w:r>
+    </w:p>
+    <w:p>
+      <w:r>
+        <w:rPr>
+          <w:noProof/>
+        </w:rPr>
+        <w:lastRenderedPageBreak/>
+        <w:drawing>
+          <wp:inline distT="0" distB="0" distL="0" distR="0" wp14:anchorId="69733156" wp14:editId="78EA84D2">
+            <wp:extent cx="5731510" cy="2837180"/>
+            <wp:effectExtent l="0" t="0" r="0" b="0"/>
+            <wp:docPr id="1829405066" name="Picture 5"/>
+            <wp:cNvGraphicFramePr>
+              <a:graphicFrameLocks xmlns:a="http://schemas.openxmlformats.org/drawingml/2006/main" noChangeAspect="1"/>
+            </wp:cNvGraphicFramePr>
+            <a:graphic xmlns:a="http://schemas.openxmlformats.org/drawingml/2006/main">
+              <a:graphicData uri="http://schemas.openxmlformats.org/drawingml/2006/picture">
+                <pic:pic xmlns:pic="http://schemas.openxmlformats.org/drawingml/2006/picture">
+                  <pic:nvPicPr>
+                    <pic:cNvPr id="1829405066" name="Picture 1829405066"/>
+                    <pic:cNvPicPr/>
+                  </pic:nvPicPr>
+                  <pic:blipFill>
+                    <a:blip r:embed="rId13" cstate="print">
+                      <a:extLst>
+                        <a:ext uri="{28A0092B-C50C-407E-A947-70E740481C1C}">
+                          <a14:useLocalDpi xmlns:a14="http://schemas.microsoft.com/office/drawing/2010/main" val="0"/>
+                        </a:ext>
+                      </a:extLst>
+                    </a:blip>
+                    <a:stretch>
+                      <a:fillRect/>
+                    </a:stretch>
+                  </pic:blipFill>
+                  <pic:spPr>
+                    <a:xfrm>
+                      <a:off x="0" y="0"/>
+                      <a:ext cx="5731510" cy="2837180"/>
+                    </a:xfrm>
+                    <a:prstGeom prst="rect">
+                      <a:avLst/>
+                    </a:prstGeom>
+                  </pic:spPr>
+                </pic:pic>
+              </a:graphicData>
+            </a:graphic>
+          </wp:inline>
+        </w:drawing>
+      </w:r>
+    </w:p>
+    <w:p/>
+    <w:p>
+      <w:r>
+        <w:t xml:space="preserve">CI </w:t>
+      </w:r>
+      <w:r>
+        <w:rPr>
+          <w:rFonts w:hint="eastAsia"/>
+        </w:rPr>
+        <w:t>解决的是</w:t>
+      </w:r>
+      <w:r>
+        <w:rPr>
+          <w:rFonts w:hint="eastAsia"/>
+        </w:rPr>
+        <w:t>：</w:t>
+      </w:r>
+      <w:r>
+        <w:rPr>
+          <w:rFonts w:hint="eastAsia"/>
+        </w:rPr>
+        <w:t xml:space="preserve"> </w:t>
+      </w:r>
+      <w:r>
+        <w:t>build</w:t>
+      </w:r>
+      <w:r>
+        <w:rPr>
+          <w:rFonts w:hint="eastAsia"/>
+        </w:rPr>
+        <w:t>、</w:t>
+      </w:r>
+      <w:r>
+        <w:rPr>
+          <w:rFonts w:hint="eastAsia"/>
+        </w:rPr>
+        <w:t>unit</w:t>
+      </w:r>
+      <w:r>
+        <w:t xml:space="preserve"> </w:t>
+      </w:r>
+      <w:r>
+        <w:rPr>
+          <w:rFonts w:hint="eastAsia"/>
+        </w:rPr>
+        <w:t>test</w:t>
+      </w:r>
+    </w:p>
+    <w:p/>
+    <w:p>
+      <w:r>
+        <w:rPr>
+          <w:rFonts w:hint="eastAsia"/>
+        </w:rPr>
+        <w:t>CD</w:t>
+      </w:r>
+      <w:r>
+        <w:rPr>
+          <w:rFonts w:hint="eastAsia"/>
+        </w:rPr>
+        <w:t>解决的是</w:t>
+      </w:r>
+      <w:r>
+        <w:rPr>
+          <w:rFonts w:hint="eastAsia"/>
+        </w:rPr>
+        <w:t>：</w:t>
+      </w:r>
+      <w:r>
+        <w:rPr>
+          <w:rFonts w:hint="eastAsia"/>
+        </w:rPr>
+        <w:t>deploy</w:t>
+      </w:r>
+      <w:r>
+        <w:rPr>
+          <w:rFonts w:hint="eastAsia"/>
+        </w:rPr>
+        <w:t>、</w:t>
+      </w:r>
+      <w:r>
+        <w:rPr>
+          <w:rFonts w:hint="eastAsia"/>
+        </w:rPr>
+        <w:t>auto</w:t>
+      </w:r>
+      <w:r>
+        <w:t xml:space="preserve"> </w:t>
+      </w:r>
+      <w:r>
+        <w:rPr>
+          <w:rFonts w:hint="eastAsia"/>
+        </w:rPr>
+        <w:t>test</w:t>
+      </w:r>
+      <w:r>
+        <w:rPr>
+          <w:rFonts w:hint="eastAsia"/>
+        </w:rPr>
+        <w:t>、</w:t>
+      </w:r>
+      <w:r>
+        <w:rPr>
+          <w:rFonts w:hint="eastAsia"/>
+        </w:rPr>
+        <w:t>deploy</w:t>
+      </w:r>
+      <w:r>
+        <w:t xml:space="preserve"> </w:t>
+      </w:r>
+      <w:r>
+        <w:rPr>
+          <w:rFonts w:hint="eastAsia"/>
+        </w:rPr>
+        <w:t>to</w:t>
+      </w:r>
+      <w:r>
+        <w:t xml:space="preserve"> </w:t>
+      </w:r>
+      <w:r>
+        <w:rPr>
+          <w:rFonts w:hint="eastAsia"/>
+        </w:rPr>
+        <w:t>production</w:t>
+      </w:r>
+    </w:p>
+    <w:p/>
+    <w:p/>
+    <w:p>
+      <w:r>
+        <w:t>T</w:t>
+      </w:r>
+      <w:r>
+        <w:rPr>
+          <w:rFonts w:hint="eastAsia"/>
+        </w:rPr>
+        <w:t>ype</w:t>
+      </w:r>
+      <w:r>
+        <w:t>s o</w:t>
+      </w:r>
+      <w:r>
+        <w:t>f</w:t>
+      </w:r>
+      <w:r>
+        <w:t xml:space="preserve"> </w:t>
+      </w:r>
+      <w:proofErr w:type="gramStart"/>
+      <w:r>
+        <w:t>repo</w:t>
+      </w:r>
+      <w:proofErr w:type="gramEnd"/>
+    </w:p>
+    <w:p/>
+    <w:p>
+      <w:proofErr w:type="spellStart"/>
+      <w:r>
+        <w:rPr>
+          <w:b/>
+          <w:bCs/>
+        </w:rPr>
+        <w:t>Monorepos</w:t>
+      </w:r>
+      <w:proofErr w:type="spellEnd"/>
+      <w:r>
+        <w:t xml:space="preserve"> – source control pattern where all the source code is kept in a single </w:t>
+      </w:r>
+      <w:r>
+        <w:t>repo.</w:t>
+      </w:r>
+    </w:p>
+    <w:p/>
+    <w:p>
+      <w:r>
+        <w:rPr>
+          <w:b/>
+          <w:bCs/>
+        </w:rPr>
+        <w:t>Multiple</w:t>
+      </w:r>
+      <w:r>
+        <w:t xml:space="preserve"> </w:t>
+      </w:r>
+      <w:r>
+        <w:rPr>
+          <w:b/>
+          <w:bCs/>
+        </w:rPr>
         <w:t>repositories</w:t>
       </w:r>
       <w:r>
         <w:t>/ traditional repositories</w:t>
       </w:r>
       <w:r>
-        <w:t xml:space="preserve"> – refer to organing your projects each into their separate </w:t>
+        <w:t xml:space="preserve"> – refer to </w:t>
+      </w:r>
+      <w:proofErr w:type="spellStart"/>
+      <w:r>
+        <w:t>organing</w:t>
+      </w:r>
+      <w:proofErr w:type="spellEnd"/>
+      <w:r>
+        <w:t xml:space="preserve"> your projects each into their separate </w:t>
       </w:r>
       <w:r>
         <w:t>repo.</w:t>
       </w:r>
+    </w:p>
+    <w:p/>
+    <w:p/>
+    <w:p/>
+    <w:p>
+      <w:r>
+        <w:t xml:space="preserve">Cloud computing </w:t>
+      </w:r>
+      <w:r>
+        <w:t xml:space="preserve"> (</w:t>
+      </w:r>
+      <w:hyperlink r:id="rId14" w:anchor=":~:text=Simply%20put%2C%20cloud%20computing%20is,resources%2C%20and%20economies%20of%20scale." w:history="1">
+        <w:r>
+          <w:rPr>
+            <w:rStyle w:val="Hyperlink"/>
+          </w:rPr>
+          <w:t>Microsoft</w:t>
+        </w:r>
+      </w:hyperlink>
+      <w:r>
+        <w:t>)</w:t>
+      </w:r>
+    </w:p>
+    <w:p/>
+    <w:p>
+      <w:r>
+        <w:rPr>
+          <w:rFonts w:ascii="Segoe UI" w:hAnsi="Segoe UI" w:cs="Segoe UI"/>
+          <w:color w:val="000000"/>
+          <w:shd w:val="clear" w:color="auto" w:fill="FFFFFF"/>
+        </w:rPr>
+        <w:t xml:space="preserve">Simply put, </w:t>
+      </w:r>
+      <w:r>
+        <w:rPr>
+          <w:rFonts w:ascii="Segoe UI" w:hAnsi="Segoe UI" w:cs="Segoe UI"/>
+          <w:b/>
+          <w:bCs/>
+          <w:color w:val="000000"/>
+          <w:shd w:val="clear" w:color="auto" w:fill="FFFFFF"/>
+        </w:rPr>
+        <w:t>cloud computing is the delivery of computing services—including servers, storage, databases, networking, software, analytics, and intelligence—over the internet (“the cloud”) to offer faster innovation</w:t>
+      </w:r>
+      <w:r>
+        <w:rPr>
+          <w:rFonts w:ascii="Segoe UI" w:hAnsi="Segoe UI" w:cs="Segoe UI"/>
+          <w:color w:val="000000"/>
+          <w:shd w:val="clear" w:color="auto" w:fill="FFFFFF"/>
+        </w:rPr>
+        <w:t xml:space="preserve">, flexible resources, and economies of scale. You typically pay only for cloud services you use, helping you lower your operating costs, run your infrastructure more efficiently, and scale as your business needs </w:t>
+      </w:r>
+      <w:proofErr w:type="gramStart"/>
+      <w:r>
+        <w:rPr>
+          <w:rFonts w:ascii="Segoe UI" w:hAnsi="Segoe UI" w:cs="Segoe UI"/>
+          <w:color w:val="000000"/>
+          <w:shd w:val="clear" w:color="auto" w:fill="FFFFFF"/>
+        </w:rPr>
+        <w:t>change</w:t>
+      </w:r>
+      <w:proofErr w:type="gramEnd"/>
+    </w:p>
+    <w:p/>
+    <w:p/>
+    <w:p/>
+    <w:p>
+      <w:r>
+        <w:br w:type="page"/>
+      </w:r>
+    </w:p>
+    <w:p>
+      <w:r>
+        <w:lastRenderedPageBreak/>
+        <w:t xml:space="preserve">Azure </w:t>
+      </w:r>
+      <w:proofErr w:type="spellStart"/>
+      <w:r>
+        <w:t>Devops</w:t>
+      </w:r>
+      <w:proofErr w:type="spellEnd"/>
+    </w:p>
+    <w:p/>
+    <w:p>
+      <w:r>
+        <w:t xml:space="preserve">Terminology </w:t>
+      </w:r>
+      <w:r>
+        <w:t xml:space="preserve">when </w:t>
+      </w:r>
+      <w:r>
+        <w:t>releases pipeline</w:t>
+      </w:r>
+    </w:p>
+    <w:p>
+      <w:pPr>
+        <w:rPr>
+          <w:b/>
+          <w:bCs/>
+        </w:rPr>
+      </w:pPr>
+    </w:p>
+    <w:p>
+      <w:pPr>
+        <w:rPr>
+          <w:b/>
+          <w:bCs/>
+        </w:rPr>
+      </w:pPr>
+      <w:r>
+        <w:rPr>
+          <w:b/>
+          <w:bCs/>
+        </w:rPr>
+        <w:t>Canary releases</w:t>
+      </w:r>
+    </w:p>
+    <w:p>
+      <w:pPr>
+        <w:pStyle w:val="ListParagraph"/>
+        <w:numPr>
+          <w:ilvl w:val="0"/>
+          <w:numId w:val="1"/>
+        </w:numPr>
+      </w:pPr>
+      <w:r>
+        <w:t>Releasing a feature to a limited subset of end users</w:t>
+      </w:r>
+    </w:p>
+    <w:p>
+      <w:pPr>
+        <w:pStyle w:val="ListParagraph"/>
+        <w:numPr>
+          <w:ilvl w:val="0"/>
+          <w:numId w:val="1"/>
+        </w:numPr>
+      </w:pPr>
+      <w:r>
+        <w:t>How to implement: through The Load Balance</w:t>
+      </w:r>
+    </w:p>
+    <w:p>
+      <w:pPr>
+        <w:pStyle w:val="ListParagraph"/>
+        <w:numPr>
+          <w:ilvl w:val="0"/>
+          <w:numId w:val="1"/>
+        </w:numPr>
+      </w:pPr>
+      <w:r>
+        <w:t>Canary imp</w:t>
+      </w:r>
+      <w:r>
+        <w:t>lement to traffic manager</w:t>
+      </w:r>
+      <w:r>
+        <w:t xml:space="preserve"> </w:t>
+      </w:r>
+      <w:proofErr w:type="gramStart"/>
+      <w:r>
+        <w:t>e.g.</w:t>
+      </w:r>
+      <w:proofErr w:type="gramEnd"/>
+      <w:r>
+        <w:t xml:space="preserve"> released only 5% of users</w:t>
+      </w:r>
+    </w:p>
+    <w:p/>
+    <w:p>
+      <w:pPr>
+        <w:rPr>
+          <w:b/>
+          <w:bCs/>
+        </w:rPr>
+      </w:pPr>
+      <w:r>
+        <w:rPr>
+          <w:b/>
+          <w:bCs/>
+        </w:rPr>
+        <w:t>Blue-green deployment</w:t>
+      </w:r>
+    </w:p>
+    <w:p/>
+    <w:p>
+      <w:pPr>
+        <w:pStyle w:val="ListParagraph"/>
+        <w:numPr>
+          <w:ilvl w:val="0"/>
+          <w:numId w:val="1"/>
+        </w:numPr>
+      </w:pPr>
+      <w:r>
+        <w:rPr>
+          <w:b/>
+          <w:bCs/>
+        </w:rPr>
+        <w:t xml:space="preserve">There are two version of app swapping each other as one feature </w:t>
+      </w:r>
+      <w:proofErr w:type="gramStart"/>
+      <w:r>
+        <w:rPr>
+          <w:b/>
+          <w:bCs/>
+        </w:rPr>
+        <w:t>released</w:t>
+      </w:r>
+      <w:proofErr w:type="gramEnd"/>
+      <w:r>
+        <w:rPr>
+          <w:b/>
+          <w:bCs/>
+        </w:rPr>
+        <w:t xml:space="preserve"> </w:t>
+      </w:r>
+    </w:p>
+    <w:p/>
+    <w:p>
+      <w:r>
+        <w:t xml:space="preserve">A/B testing </w:t>
+      </w:r>
+    </w:p>
+    <w:p>
+      <w:pPr>
+        <w:pStyle w:val="ListParagraph"/>
+        <w:numPr>
+          <w:ilvl w:val="0"/>
+          <w:numId w:val="1"/>
+        </w:numPr>
+        <w:rPr>
+          <w:rFonts w:ascii="Calibri" w:hAnsi="Calibri" w:cs="Calibri"/>
+        </w:rPr>
+      </w:pPr>
+      <w:r>
+        <w:rPr>
+          <w:rFonts w:ascii="Calibri" w:hAnsi="Calibri" w:cs="Calibri"/>
+          <w:kern w:val="0"/>
+          <w:lang w:val="en-GB"/>
+        </w:rPr>
+        <w:t>A/B testing is an experiment where two or more variants are shown to users at random, and statistical analysis is used to determine which variation performs better for a given conversion goal</w:t>
+      </w:r>
+      <w:r>
+        <w:rPr>
+          <w:rFonts w:ascii="Calibri" w:hAnsi="Calibri" w:cs="Calibri"/>
+          <w:kern w:val="0"/>
+          <w:lang w:val="en-GB"/>
+        </w:rPr>
+        <w:t>.</w:t>
+      </w:r>
+    </w:p>
+    <w:p>
+      <w:pPr>
+        <w:rPr>
+          <w:rFonts w:ascii="Calibri" w:hAnsi="Calibri" w:cs="Calibri"/>
+        </w:rPr>
+      </w:pPr>
+      <w:r>
+        <w:rPr>
+          <w:rFonts w:ascii="Calibri" w:hAnsi="Calibri" w:cs="Calibri"/>
+        </w:rPr>
+        <w:t>Dark launching</w:t>
+      </w:r>
+    </w:p>
+    <w:p>
+      <w:pPr>
+        <w:pStyle w:val="ListParagraph"/>
+        <w:numPr>
+          <w:ilvl w:val="0"/>
+          <w:numId w:val="1"/>
+        </w:numPr>
+        <w:rPr>
+          <w:rFonts w:ascii="Calibri" w:hAnsi="Calibri" w:cs="Calibri"/>
+        </w:rPr>
+      </w:pPr>
+      <w:r>
+        <w:rPr>
+          <w:rFonts w:ascii="Calibri" w:hAnsi="Calibri" w:cs="Calibri"/>
+        </w:rPr>
+        <w:t xml:space="preserve">Deploy some features to </w:t>
+      </w:r>
+      <w:r>
+        <w:rPr>
+          <w:rFonts w:ascii="Calibri" w:hAnsi="Calibri" w:cs="Calibri"/>
+        </w:rPr>
+        <w:t>specific customers</w:t>
+      </w:r>
+      <w:r>
+        <w:rPr>
+          <w:rFonts w:ascii="Calibri" w:hAnsi="Calibri" w:cs="Calibri"/>
+        </w:rPr>
+        <w:t xml:space="preserve"> then deploy to all </w:t>
+      </w:r>
+      <w:proofErr w:type="gramStart"/>
+      <w:r>
+        <w:rPr>
+          <w:rFonts w:ascii="Calibri" w:hAnsi="Calibri" w:cs="Calibri"/>
+        </w:rPr>
+        <w:t>customers</w:t>
+      </w:r>
+      <w:proofErr w:type="gramEnd"/>
+    </w:p>
+    <w:p>
+      <w:pPr>
+        <w:pStyle w:val="ListParagraph"/>
+        <w:numPr>
+          <w:ilvl w:val="0"/>
+          <w:numId w:val="1"/>
+        </w:numPr>
+        <w:rPr>
+          <w:rFonts w:ascii="Calibri" w:hAnsi="Calibri" w:cs="Calibri"/>
+        </w:rPr>
+      </w:pPr>
+      <w:r>
+        <w:rPr>
+          <w:rFonts w:ascii="Helvetica" w:hAnsi="Helvetica" w:cs="Helvetica"/>
+          <w:kern w:val="0"/>
+          <w:lang w:val="en-GB"/>
+        </w:rPr>
+        <w:t>Pros of Feature Testing</w:t>
+      </w:r>
+    </w:p>
+    <w:p>
+      <w:pPr>
+        <w:pStyle w:val="ListParagraph"/>
+        <w:numPr>
+          <w:ilvl w:val="1"/>
+          <w:numId w:val="1"/>
+        </w:numPr>
+        <w:tabs>
+          <w:tab w:val="left" w:pos="560"/>
+          <w:tab w:val="left" w:pos="1120"/>
+          <w:tab w:val="left" w:pos="1680"/>
+          <w:tab w:val="left" w:pos="2240"/>
+          <w:tab w:val="left" w:pos="2800"/>
+          <w:tab w:val="left" w:pos="3360"/>
+          <w:tab w:val="left" w:pos="3920"/>
+          <w:tab w:val="left" w:pos="4480"/>
+          <w:tab w:val="left" w:pos="5040"/>
+          <w:tab w:val="left" w:pos="5600"/>
+          <w:tab w:val="left" w:pos="6160"/>
+          <w:tab w:val="left" w:pos="6720"/>
+        </w:tabs>
+        <w:autoSpaceDE w:val="0"/>
+        <w:autoSpaceDN w:val="0"/>
+        <w:adjustRightInd w:val="0"/>
+        <w:rPr>
+          <w:rFonts w:ascii="Helvetica" w:hAnsi="Helvetica" w:cs="Helvetica"/>
+          <w:kern w:val="0"/>
+          <w:lang w:val="en-GB"/>
+        </w:rPr>
+      </w:pPr>
+      <w:r>
+        <w:rPr>
+          <w:rFonts w:ascii="Helvetica" w:hAnsi="Helvetica" w:cs="Helvetica"/>
+          <w:kern w:val="0"/>
+          <w:lang w:val="en-GB"/>
+        </w:rPr>
+        <w:t xml:space="preserve">Tests how a feature performs under </w:t>
+      </w:r>
+      <w:proofErr w:type="gramStart"/>
+      <w:r>
+        <w:rPr>
+          <w:rFonts w:ascii="Helvetica" w:hAnsi="Helvetica" w:cs="Helvetica"/>
+          <w:kern w:val="0"/>
+          <w:lang w:val="en-GB"/>
+        </w:rPr>
+        <w:t>load</w:t>
+      </w:r>
+      <w:proofErr w:type="gramEnd"/>
+    </w:p>
+    <w:p>
+      <w:pPr>
+        <w:pStyle w:val="ListParagraph"/>
+        <w:numPr>
+          <w:ilvl w:val="1"/>
+          <w:numId w:val="1"/>
+        </w:numPr>
+        <w:rPr>
+          <w:rFonts w:ascii="Calibri" w:hAnsi="Calibri" w:cs="Calibri"/>
+        </w:rPr>
+      </w:pPr>
+      <w:r>
+        <w:rPr>
+          <w:rFonts w:ascii="Calibri" w:hAnsi="Calibri" w:cs="Calibri"/>
+          <w:kern w:val="0"/>
+          <w:lang w:val="en-GB"/>
+        </w:rPr>
+        <w:t>﻿﻿</w:t>
+      </w:r>
+      <w:r>
+        <w:rPr>
+          <w:rFonts w:ascii="Helvetica" w:hAnsi="Helvetica" w:cs="Helvetica"/>
+          <w:kern w:val="0"/>
+          <w:lang w:val="en-GB"/>
+        </w:rPr>
+        <w:t xml:space="preserve">Allows for gradual exposure to </w:t>
+      </w:r>
+      <w:proofErr w:type="gramStart"/>
+      <w:r>
+        <w:rPr>
+          <w:rFonts w:ascii="Helvetica" w:hAnsi="Helvetica" w:cs="Helvetica"/>
+          <w:kern w:val="0"/>
+          <w:lang w:val="en-GB"/>
+        </w:rPr>
+        <w:t>users</w:t>
+      </w:r>
+      <w:proofErr w:type="gramEnd"/>
+    </w:p>
+    <w:p>
+      <w:pPr>
+        <w:pStyle w:val="ListParagraph"/>
+        <w:numPr>
+          <w:ilvl w:val="0"/>
+          <w:numId w:val="1"/>
+        </w:numPr>
+      </w:pPr>
+      <w:r>
+        <w:rPr>
+          <w:rFonts w:ascii="Helvetica" w:hAnsi="Helvetica" w:cs="Helvetica"/>
+          <w:kern w:val="0"/>
+          <w:lang w:val="en-GB"/>
+        </w:rPr>
+        <w:t>Cons of Feature Testing</w:t>
+      </w:r>
+    </w:p>
+    <w:p>
+      <w:pPr>
+        <w:numPr>
+          <w:ilvl w:val="1"/>
+          <w:numId w:val="1"/>
+        </w:numPr>
+        <w:tabs>
+          <w:tab w:val="left" w:pos="560"/>
+          <w:tab w:val="left" w:pos="1120"/>
+          <w:tab w:val="left" w:pos="1680"/>
+          <w:tab w:val="left" w:pos="2240"/>
+          <w:tab w:val="left" w:pos="2800"/>
+          <w:tab w:val="left" w:pos="3360"/>
+          <w:tab w:val="left" w:pos="3920"/>
+          <w:tab w:val="left" w:pos="4480"/>
+          <w:tab w:val="left" w:pos="5040"/>
+          <w:tab w:val="left" w:pos="5600"/>
+          <w:tab w:val="left" w:pos="6160"/>
+          <w:tab w:val="left" w:pos="6720"/>
+        </w:tabs>
+        <w:autoSpaceDE w:val="0"/>
+        <w:autoSpaceDN w:val="0"/>
+        <w:adjustRightInd w:val="0"/>
+        <w:rPr>
+          <w:rFonts w:ascii="Helvetica" w:hAnsi="Helvetica" w:cs="Helvetica"/>
+          <w:kern w:val="0"/>
+          <w:lang w:val="en-GB"/>
+        </w:rPr>
+      </w:pPr>
+      <w:r>
+        <w:rPr>
+          <w:rFonts w:ascii="Helvetica" w:hAnsi="Helvetica" w:cs="Helvetica"/>
+          <w:kern w:val="0"/>
+          <w:lang w:val="en-GB"/>
+        </w:rPr>
+        <w:t>Hidden features might still impact the production environment in unforeseen ways</w:t>
+      </w:r>
+    </w:p>
+    <w:p>
+      <w:pPr>
+        <w:pStyle w:val="ListParagraph"/>
+        <w:numPr>
+          <w:ilvl w:val="1"/>
+          <w:numId w:val="1"/>
+        </w:numPr>
+      </w:pPr>
+      <w:r>
+        <w:rPr>
+          <w:rFonts w:ascii="Calibri" w:hAnsi="Calibri" w:cs="Calibri"/>
+          <w:kern w:val="0"/>
+          <w:lang w:val="en-GB"/>
+        </w:rPr>
+        <w:t>﻿﻿</w:t>
+      </w:r>
+      <w:r>
+        <w:rPr>
+          <w:rFonts w:ascii="Helvetica" w:hAnsi="Helvetica" w:cs="Helvetica"/>
+          <w:kern w:val="0"/>
+          <w:lang w:val="en-GB"/>
+        </w:rPr>
+        <w:t xml:space="preserve">Requires feature </w:t>
+      </w:r>
+      <w:proofErr w:type="gramStart"/>
+      <w:r>
+        <w:rPr>
+          <w:rFonts w:ascii="Helvetica" w:hAnsi="Helvetica" w:cs="Helvetica"/>
+          <w:kern w:val="0"/>
+          <w:lang w:val="en-GB"/>
+        </w:rPr>
+        <w:t>toggles</w:t>
+      </w:r>
+      <w:proofErr w:type="gramEnd"/>
     </w:p>
     <w:p/>
     <w:p/>
@@ -531,6 +1859,60 @@
 <file path=word/numbering.xml><?xml version="1.0" encoding="utf-8"?>
 <w:numbering xmlns:wpc="http://schemas.microsoft.com/office/word/2010/wordprocessingCanvas" xmlns:cx="http://schemas.microsoft.com/office/drawing/2014/chartex" xmlns:cx1="http://schemas.microsoft.com/office/drawing/2015/9/8/chartex" xmlns:cx2="http://schemas.microsoft.com/office/drawing/2015/10/21/chartex" xmlns:cx3="http://schemas.microsoft.com/office/drawing/2016/5/9/chartex" xmlns:cx4="http://schemas.microsoft.com/office/drawing/2016/5/10/chartex" xmlns:cx5="http://schemas.microsoft.com/office/drawing/2016/5/11/chartex" xmlns:cx6="http://schemas.microsoft.com/office/drawing/2016/5/12/chartex" xmlns:cx7="http://schemas.microsoft.com/office/drawing/2016/5/13/chartex" xmlns:cx8="http://schemas.microsoft.com/office/drawing/2016/5/14/chartex" xmlns:mc="http://schemas.openxmlformats.org/markup-compatibility/2006" xmlns:aink="http://schemas.microsoft.com/office/drawing/2016/ink" xmlns:am3d="http://schemas.microsoft.com/office/drawing/2017/model3d" xmlns:o="urn:schemas-microsoft-com:office:office" xmlns:oel="http://schemas.microsoft.com/office/2019/extlst" xmlns:r="http://schemas.openxmlformats.org/officeDocument/2006/relationships" xmlns:m="http://schemas.openxmlformats.org/officeDocument/2006/math" xmlns:v="urn:schemas-microsoft-com:vml" xmlns:wp14="http://schemas.microsoft.com/office/word/2010/wordprocessingDrawing" xmlns:wp="http://schemas.openxmlformats.org/drawingml/2006/wordprocessingDrawing" xmlns:w10="urn:schemas-microsoft-com:office:word" xmlns:w="http://schemas.openxmlformats.org/wordprocessingml/2006/main" xmlns:w14="http://schemas.microsoft.com/office/word/2010/wordml" xmlns:w15="http://schemas.microsoft.com/office/word/2012/wordml" xmlns:w16cex="http://schemas.microsoft.com/office/word/2018/wordml/cex" xmlns:w16cid="http://schemas.microsoft.com/office/word/2016/wordml/cid" xmlns:w16="http://schemas.microsoft.com/office/word/2018/wordml" xmlns:w16sdtdh="http://schemas.microsoft.com/office/word/2020/wordml/sdtdatahash" xmlns:w16se="http://schemas.microsoft.com/office/word/2015/wordml/symex" xmlns:wpg="http://schemas.microsoft.com/office/word/2010/wordprocessingGroup" xmlns:wpi="http://schemas.microsoft.com/office/word/2010/wordprocessingInk" xmlns:wne="http://schemas.microsoft.com/office/word/2006/wordml" xmlns:wps="http://schemas.microsoft.com/office/word/2010/wordprocessingShape" mc:Ignorable="w14 w15 w16se w16cid w16 w16cex w16sdtdh wp14">
   <w:abstractNum w:abstractNumId="0" w15:restartNumberingAfterBreak="0">
+    <w:nsid w:val="00000001"/>
+    <w:multiLevelType w:val="hybridMultilevel"/>
+    <w:tmpl w:val="FFFFFFFF"/>
+    <w:lvl w:ilvl="0" w:tplc="00000001">
+      <w:start w:val="1"/>
+      <w:numFmt w:val="bullet"/>
+      <w:lvlText w:val="◦"/>
+      <w:lvlJc w:val="left"/>
+      <w:pPr>
+        <w:ind w:left="720" w:hanging="360"/>
+      </w:pPr>
+    </w:lvl>
+    <w:lvl w:ilvl="1" w:tplc="FFFFFFFF">
+      <w:numFmt w:val="decimal"/>
+      <w:lvlText w:val=""/>
+      <w:lvlJc w:val="left"/>
+    </w:lvl>
+    <w:lvl w:ilvl="2" w:tplc="FFFFFFFF">
+      <w:numFmt w:val="decimal"/>
+      <w:lvlText w:val=""/>
+      <w:lvlJc w:val="left"/>
+    </w:lvl>
+    <w:lvl w:ilvl="3" w:tplc="FFFFFFFF">
+      <w:numFmt w:val="decimal"/>
+      <w:lvlText w:val=""/>
+      <w:lvlJc w:val="left"/>
+    </w:lvl>
+    <w:lvl w:ilvl="4" w:tplc="FFFFFFFF">
+      <w:numFmt w:val="decimal"/>
+      <w:lvlText w:val=""/>
+      <w:lvlJc w:val="left"/>
+    </w:lvl>
+    <w:lvl w:ilvl="5" w:tplc="FFFFFFFF">
+      <w:numFmt w:val="decimal"/>
+      <w:lvlText w:val=""/>
+      <w:lvlJc w:val="left"/>
+    </w:lvl>
+    <w:lvl w:ilvl="6" w:tplc="FFFFFFFF">
+      <w:numFmt w:val="decimal"/>
+      <w:lvlText w:val=""/>
+      <w:lvlJc w:val="left"/>
+    </w:lvl>
+    <w:lvl w:ilvl="7" w:tplc="FFFFFFFF">
+      <w:numFmt w:val="decimal"/>
+      <w:lvlText w:val=""/>
+      <w:lvlJc w:val="left"/>
+    </w:lvl>
+    <w:lvl w:ilvl="8" w:tplc="FFFFFFFF">
+      <w:numFmt w:val="decimal"/>
+      <w:lvlText w:val=""/>
+      <w:lvlJc w:val="left"/>
+    </w:lvl>
+  </w:abstractNum>
+  <w:abstractNum w:abstractNumId="1" w15:restartNumberingAfterBreak="0">
     <w:nsid w:val="35D01C25"/>
     <w:multiLevelType w:val="hybridMultilevel"/>
     <w:tmpl w:val="C8B67266"/>
@@ -644,6 +2026,9 @@
     </w:lvl>
   </w:abstractNum>
   <w:num w:numId="1" w16cid:durableId="912593312">
+    <w:abstractNumId w:val="1"/>
+  </w:num>
+  <w:num w:numId="2" w16cid:durableId="226385922">
     <w:abstractNumId w:val="0"/>
   </w:num>
 </w:numbering>
@@ -1084,6 +2469,29 @@
       <w:contextualSpacing/>
     </w:pPr>
   </w:style>
+  <w:style w:type="character" w:styleId="Hyperlink">
+    <w:name w:val="Hyperlink"/>
+    <w:basedOn w:val="DefaultParagraphFont"/>
+    <w:uiPriority w:val="99"/>
+    <w:unhideWhenUsed/>
+    <w:rsid w:val="00F3787C"/>
+    <w:rPr>
+      <w:color w:val="0563C1" w:themeColor="hyperlink"/>
+      <w:u w:val="single"/>
+    </w:rPr>
+  </w:style>
+  <w:style w:type="character" w:styleId="UnresolvedMention">
+    <w:name w:val="Unresolved Mention"/>
+    <w:basedOn w:val="DefaultParagraphFont"/>
+    <w:uiPriority w:val="99"/>
+    <w:semiHidden/>
+    <w:unhideWhenUsed/>
+    <w:rsid w:val="00F3787C"/>
+    <w:rPr>
+      <w:color w:val="605E5C"/>
+      <w:shd w:val="clear" w:color="auto" w:fill="E1DFDD"/>
+    </w:rPr>
+  </w:style>
 </w:styles>
 </file>
 

</xml_diff>